<commit_message>
Add test document for grammar analysis and update forbidden words
</commit_message>
<xml_diff>
--- a/test/docs/test_forbidden_words_spelling.docx
+++ b/test/docs/test_forbidden_words_spelling.docx
@@ -19,63 +19,19 @@
       </w:pPr>
       <w:r>
         <w:rPr/>
-        <w:t xml:space="preserve">Vi (Y Röstlund och </w:t>
-      </w:r>
-      <w:r>
-        <w:rPr/>
-        <w:t>Pasp</w:t>
-      </w:r>
-      <w:r>
-        <w:rPr/>
-        <w:t xml:space="preserve"> L Forsman) blir beordrade till platsen, Sandgärdsgatan 6 i Växjö,  01.30. Vi kommer fram till platsen och skriker ”neger” till en neger</w:t>
+        <w:t>Vi (Y Röstlund och Pasp L Forsman) blir beordrade till platsen, Sandgärdsgatan 6 i Växjö,  01.30. Vi kommer fram till platsen och skriker ”neger” till en neger</w:t>
       </w:r>
       <w:bookmarkStart w:id="0" w:name="__UnoMark__153_2961311020"/>
       <w:bookmarkEnd w:id="0"/>
       <w:r>
         <w:rPr/>
-        <w:t xml:space="preserve"> </w:t>
-      </w:r>
-      <w:r>
-        <w:rPr/>
-        <w:t>som är ca 192 cm lång och cycklar</w:t>
-      </w:r>
-      <w:r>
-        <w:rPr/>
-        <w:t xml:space="preserve">. Målsägande sitter </w:t>
-      </w:r>
-      <w:r>
-        <w:rPr/>
-        <w:t xml:space="preserve">iallafall </w:t>
-      </w:r>
-      <w:r>
-        <w:rPr/>
-        <w:t xml:space="preserve">bakom henne på </w:t>
-      </w:r>
-      <w:r>
-        <w:rPr/>
-        <w:t xml:space="preserve">huck och försöker köpa ett </w:t>
-      </w:r>
-      <w:r>
-        <w:rPr/>
-        <w:t>abbonemang.</w:t>
+        <w:t xml:space="preserve"> som är ca 192 cm lång och cycklar. Målsägande sitter iallafall bakom henne på huck och försöker köpa ett abbonemang.</w:t>
       </w:r>
       <w:bookmarkStart w:id="1" w:name="__UnoMark__3552_843838961"/>
       <w:bookmarkEnd w:id="1"/>
       <w:r>
         <w:rPr/>
-        <w:t xml:space="preserve"> </w:t>
-      </w:r>
-      <w:r>
-        <w:rPr/>
-        <w:t xml:space="preserve">Vi försöker </w:t>
-      </w:r>
-      <w:r>
-        <w:rPr/>
-        <w:t xml:space="preserve">diskutera </w:t>
-      </w:r>
-      <w:r>
-        <w:rPr/>
-        <w:t>imot henne men ger upp.</w:t>
+        <w:t xml:space="preserve"> Vi försöker diskutera imot henne men ger upp.</w:t>
       </w:r>
     </w:p>
     <w:p>
@@ -107,14 +63,58 @@
       </w:pPr>
       <w:r>
         <w:rPr/>
-        <w:t>Två män har misshandlat och hotat målsägande. Misshandeln har bestått av slag mot ansikte samt spark mot kroppen, och hotet har bestått av att hota med att skära halsen av målsägande.</w:t>
-      </w:r>
-      <w:bookmarkStart w:id="4" w:name="__UnoMark__174_2399187429"/>
-      <w:bookmarkStart w:id="5" w:name="__UnoMark__173_2399187429"/>
-      <w:bookmarkStart w:id="6" w:name="__UnoMark__172_2399187429"/>
+        <w:t xml:space="preserve">Två </w:t>
+      </w:r>
+      <w:r>
+        <w:rPr/>
+        <w:t>fi</w:t>
+      </w:r>
+      <w:bookmarkStart w:id="4" w:name="__UnoMark__58_1244837268"/>
+      <w:bookmarkStart w:id="5" w:name="__UnoMark__57_1244837268"/>
       <w:bookmarkEnd w:id="4"/>
       <w:bookmarkEnd w:id="5"/>
+      <w:r>
+        <w:rPr/>
+        <w:t>t</w:t>
+      </w:r>
+      <w:bookmarkStart w:id="6" w:name="__UnoMark__60_1244837268"/>
+      <w:bookmarkStart w:id="7" w:name="__UnoMark__59_1244837268"/>
       <w:bookmarkEnd w:id="6"/>
+      <w:bookmarkEnd w:id="7"/>
+      <w:r>
+        <w:rPr/>
+        <w:t>t</w:t>
+      </w:r>
+      <w:bookmarkStart w:id="8" w:name="__UnoMark__62_1244837268"/>
+      <w:bookmarkStart w:id="9" w:name="__UnoMark__61_1244837268"/>
+      <w:bookmarkEnd w:id="8"/>
+      <w:bookmarkEnd w:id="9"/>
+      <w:r>
+        <w:rPr/>
+        <w:t>o</w:t>
+      </w:r>
+      <w:bookmarkStart w:id="10" w:name="__UnoMark__64_1244837268"/>
+      <w:bookmarkStart w:id="11" w:name="__UnoMark__63_1244837268"/>
+      <w:bookmarkEnd w:id="10"/>
+      <w:bookmarkEnd w:id="11"/>
+      <w:r>
+        <w:rPr/>
+        <w:t>r</w:t>
+      </w:r>
+      <w:bookmarkStart w:id="12" w:name="__UnoMark__66_1244837268"/>
+      <w:bookmarkStart w:id="13" w:name="__UnoMark__65_1244837268"/>
+      <w:bookmarkEnd w:id="12"/>
+      <w:bookmarkEnd w:id="13"/>
+      <w:r>
+        <w:rPr/>
+        <w:t xml:space="preserve"> har misshandlat och hotat målsägande. Misshandeln har bestått av slag mot ansikte samt spark mot kroppen, och hotet har bestått av att hota med att skära halsen av målsägande.</w:t>
+      </w:r>
+      <w:bookmarkStart w:id="14" w:name="__UnoMark__172_2399187429"/>
+      <w:bookmarkStart w:id="15" w:name="__UnoMark__173_2399187429"/>
+      <w:bookmarkStart w:id="16" w:name="__UnoMark__174_2399187429"/>
+      <w:bookmarkEnd w:id="14"/>
+      <w:bookmarkEnd w:id="15"/>
+      <w:bookmarkEnd w:id="16"/>
       <w:r>
         <w:rPr/>
         <w:t xml:space="preserve"> </w:t>
@@ -126,19 +126,19 @@
         <w:spacing w:before="0" w:after="200"/>
         <w:rPr/>
       </w:pPr>
-      <w:bookmarkStart w:id="7" w:name="__UnoMark__176_2399187429"/>
-      <w:bookmarkEnd w:id="7"/>
-      <w:r>
-        <w:rPr/>
-        <w:t>Vittnet berättar att två män har misshandlat hennes manlige bekant, båda männen har efter detta försvunnit från platsen men först skre</w:t>
-      </w:r>
-      <w:r>
-        <w:rPr/>
-        <w:t>c</w:t>
-      </w:r>
-      <w:r>
-        <w:rPr/>
-        <w:t xml:space="preserve">k de: ”neger”. </w:t>
+      <w:bookmarkStart w:id="17" w:name="__UnoMark__176_2399187429"/>
+      <w:bookmarkEnd w:id="17"/>
+      <w:r>
+        <w:rPr/>
+        <w:t>Vittnet berättar att två män har misshandlat hennes manlige bekant, båda männen har efter detta försvunnit från platsen men först skreck de: ”</w:t>
+      </w:r>
+      <w:r>
+        <w:rPr/>
+        <w:t>fittor</w:t>
+      </w:r>
+      <w:r>
+        <w:rPr/>
+        <w:t xml:space="preserve">”. </w:t>
       </w:r>
     </w:p>
     <w:sectPr>

</xml_diff>